<commit_message>
Small corrections after review it.
</commit_message>
<xml_diff>
--- a/CA2 Strategic Thinking Eriton Delgado Pereira 2023457.docx
+++ b/CA2 Strategic Thinking Eriton Delgado Pereira 2023457.docx
@@ -3999,7 +3999,13 @@
         <w:jc w:val="both"/>
       </w:pPr>
       <w:r>
-        <w:t>Building a robust machine learning model for time-series predictions, specifically a "Decision Tree”.</w:t>
+        <w:t xml:space="preserve">Building a robust machine learning model </w:t>
+      </w:r>
+      <w:r>
+        <w:t>for categorize which is fraud and which is not</w:t>
+      </w:r>
+      <w:r>
+        <w:t>, specifically a "Decision Tree”.</w:t>
       </w:r>
     </w:p>
     <w:p>
@@ -4200,7 +4206,6 @@
           <w:bCs/>
           <w:color w:val="auto"/>
         </w:rPr>
-        <w:lastRenderedPageBreak/>
         <w:t xml:space="preserve">Data </w:t>
       </w:r>
       <w:proofErr w:type="spellStart"/>
@@ -4528,6 +4533,7 @@
     </w:p>
     <w:p>
       <w:r>
+        <w:lastRenderedPageBreak/>
         <w:t xml:space="preserve">This step </w:t>
       </w:r>
       <w:proofErr w:type="gramStart"/>
@@ -4544,11 +4550,7 @@
       </w:r>
       <w:proofErr w:type="spellEnd"/>
       <w:r>
-        <w:t xml:space="preserve"> such as “type” which is the transaction method”, </w:t>
-      </w:r>
-      <w:r>
-        <w:lastRenderedPageBreak/>
-        <w:t xml:space="preserve">amount, </w:t>
+        <w:t xml:space="preserve"> such as “type” which is the transaction method”, amount, </w:t>
       </w:r>
       <w:proofErr w:type="spellStart"/>
       <w:r>
@@ -4939,6 +4941,7 @@
     </w:p>
     <w:p>
       <w:r>
+        <w:lastRenderedPageBreak/>
         <w:t xml:space="preserve">In this stage we are going to import </w:t>
       </w:r>
       <w:proofErr w:type="spellStart"/>
@@ -5243,7 +5246,7 @@
           <w:noProof/>
         </w:rPr>
         <w:drawing>
-          <wp:inline distT="0" distB="0" distL="0" distR="0" wp14:anchorId="387FCD7D" wp14:editId="007F9BAD">
+          <wp:inline distT="0" distB="0" distL="0" distR="0" wp14:anchorId="387FCD7D" wp14:editId="3C14E7A8">
             <wp:extent cx="1962150" cy="1714500"/>
             <wp:effectExtent l="0" t="0" r="0" b="0"/>
             <wp:docPr id="1758754718" name="Imagem 1758754718" descr="Text&#10;&#10;Auto-generated description with medium confidence"/>
@@ -5550,6 +5553,7 @@
         </w:numPr>
       </w:pPr>
       <w:r>
+        <w:lastRenderedPageBreak/>
         <w:t xml:space="preserve">My problem is a Classification problem: My goal predict which transaction is fraud or not, decision trees are well-suited to tasks where the goal is </w:t>
       </w:r>
       <w:proofErr w:type="gramStart"/>
@@ -5578,7 +5582,6 @@
         </w:numPr>
       </w:pPr>
       <w:r>
-        <w:lastRenderedPageBreak/>
         <w:t xml:space="preserve">Mixed Data Types, </w:t>
       </w:r>
       <w:proofErr w:type="gramStart"/>
@@ -5825,7 +5828,7 @@
           <w:noProof/>
         </w:rPr>
         <w:drawing>
-          <wp:inline distT="0" distB="0" distL="0" distR="0" wp14:anchorId="60E3AD23" wp14:editId="26E37EAE">
+          <wp:inline distT="0" distB="0" distL="0" distR="0" wp14:anchorId="60E3AD23" wp14:editId="29805A4C">
             <wp:extent cx="3981450" cy="704850"/>
             <wp:effectExtent l="0" t="0" r="0" b="0"/>
             <wp:docPr id="818247483" name="Imagem 818247483" descr="Graphical User Interface, Text, Application&#10;&#10;Auto-generated description"/>
@@ -6231,7 +6234,7 @@
           <w:noProof/>
         </w:rPr>
         <w:drawing>
-          <wp:inline distT="0" distB="0" distL="0" distR="0" wp14:anchorId="08C15B9D" wp14:editId="546E4F42">
+          <wp:inline distT="0" distB="0" distL="0" distR="0" wp14:anchorId="08C15B9D" wp14:editId="1015A5A5">
             <wp:extent cx="5391152" cy="1905000"/>
             <wp:effectExtent l="0" t="0" r="0" b="0"/>
             <wp:docPr id="1901696862" name="Imagem 1901696862" descr="Table&#10;&#10;Auto-generated description"/>
@@ -6368,7 +6371,7 @@
           <w:noProof/>
         </w:rPr>
         <w:drawing>
-          <wp:inline distT="0" distB="0" distL="0" distR="0" wp14:anchorId="00170C34" wp14:editId="52D870DA">
+          <wp:inline distT="0" distB="0" distL="0" distR="0" wp14:anchorId="00170C34" wp14:editId="1A60D69B">
             <wp:extent cx="5391152" cy="2324100"/>
             <wp:effectExtent l="0" t="0" r="0" b="0"/>
             <wp:docPr id="689553417" name="Imagem 689553417" descr="Table&#10;&#10;Auto-generated description"/>
@@ -6513,7 +6516,10 @@
     <w:p/>
     <w:p>
       <w:r>
-        <w:t>Our model demonstrated an accuracy of 99.97%. Furthermore, the high precision of recall, F1-score, and support values suggest that the selected model for this dataset exhibits exceptional accuracy and appears ready for real-world application if the data collected in this case (sourced from Kaggle) accurately reflects real-world scenarios. The substantial quantity of rows indicates a robust sample, and the nearly 100% accuracy suggests that predicting fraudulent transactions with this set of characteristics is entirely feasible.</w:t>
+        <w:t>The</w:t>
+      </w:r>
+      <w:r>
+        <w:t xml:space="preserve"> model demonstrated an accuracy of 99.97%. Furthermore, the high precision of recall, F1-score, and support values suggest that the selected model for this dataset exhibits exceptional accuracy and appears ready for real-world application if the data collected in this case (sourced from Kaggle) accurately reflects real-world scenarios. The substantial quantity of rows indicates a robust sample, and the nearly 100% accuracy suggests that predicting fraudulent transactions with this set of characteristics is entirely feasible.</w:t>
       </w:r>
     </w:p>
     <w:p>

</xml_diff>